<commit_message>
Added hierarchy of current implementation
</commit_message>
<xml_diff>
--- a/Assignment 2/Quinterac Front End System Documentation oct 19 2019.docx
+++ b/Assignment 2/Quinterac Front End System Documentation oct 19 2019.docx
@@ -9,21 +9,12 @@
           <w:szCs w:val="36"/>
         </w:rPr>
       </w:pPr>
-      <w:proofErr w:type="spellStart"/>
       <w:r>
         <w:rPr>
           <w:sz w:val="36"/>
           <w:szCs w:val="36"/>
         </w:rPr>
-        <w:t>Quinterac</w:t>
-      </w:r>
-      <w:proofErr w:type="spellEnd"/>
-      <w:r>
-        <w:rPr>
-          <w:sz w:val="36"/>
-          <w:szCs w:val="36"/>
-        </w:rPr>
-        <w:t xml:space="preserve"> Front End </w:t>
+        <w:t xml:space="preserve">Quinterac Front End </w:t>
       </w:r>
       <w:r>
         <w:rPr>
@@ -71,14 +62,7 @@
     <w:p>
       <w:r>
         <w:tab/>
-      </w:r>
-      <w:proofErr w:type="spellStart"/>
-      <w:r>
-        <w:t>Laxdal</w:t>
-      </w:r>
-      <w:proofErr w:type="spellEnd"/>
-      <w:r>
-        <w:t>, Kai (16kibl)</w:t>
+        <w:t>Laxdal, Kai (16kibl)</w:t>
       </w:r>
     </w:p>
     <w:p>
@@ -120,15 +104,7 @@
         </w:r>
       </w:hyperlink>
       <w:r>
-        <w:t xml:space="preserve"> for functional specifications of the </w:t>
-      </w:r>
-      <w:proofErr w:type="spellStart"/>
-      <w:r>
-        <w:t>Quinterac</w:t>
-      </w:r>
-      <w:proofErr w:type="spellEnd"/>
-      <w:r>
-        <w:t xml:space="preserve"> Front End System (QFES).</w:t>
+        <w:t xml:space="preserve"> for functional specifications of the Quinterac Front End System (QFES).</w:t>
       </w:r>
     </w:p>
     <w:p>
@@ -164,6 +140,7 @@
         <w:t>Design</w:t>
       </w:r>
     </w:p>
+    <w:p/>
     <w:p>
       <w:r>
         <w:t>The following diagram summarizes</w:t>
@@ -174,6 +151,9 @@
     </w:p>
     <w:p>
       <w:r>
+        <w:rPr>
+          <w:noProof/>
+        </w:rPr>
         <w:drawing>
           <wp:inline distT="0" distB="0" distL="0" distR="0" wp14:anchorId="729980D1" wp14:editId="05EFCDB6">
             <wp:extent cx="4248743" cy="2114845"/>
@@ -211,6 +191,7 @@
         </w:drawing>
       </w:r>
     </w:p>
+    <w:p/>
     <w:p>
       <w:pPr>
         <w:pStyle w:val="Heading2"/>
@@ -219,19 +200,15 @@
         <w:t>Class Hierarchy Diagrams</w:t>
       </w:r>
     </w:p>
+    <w:p/>
     <w:p>
       <w:r>
         <w:t>The current implementation of QFES is the first of a series of evolutionary prototypes. The prototype has been simplified in terms of several lower-level details for ease of development and testing. The following class diagrams describe the intended design and architecture of QFES.</w:t>
       </w:r>
     </w:p>
     <w:p>
-      <w:proofErr w:type="spellStart"/>
-      <w:r>
-        <w:t>FrontEndObject</w:t>
-      </w:r>
-      <w:proofErr w:type="spellEnd"/>
-      <w:r>
-        <w:t>:</w:t>
+      <w:r>
+        <w:t>FrontEndObject:</w:t>
       </w:r>
     </w:p>
     <w:p>
@@ -286,8 +263,8 @@
       <w:r>
         <w:br w:type="page"/>
       </w:r>
-    </w:p>
-    <w:p>
+      <w:bookmarkStart w:id="0" w:name="_GoBack"/>
+      <w:bookmarkEnd w:id="0"/>
       <w:r>
         <w:lastRenderedPageBreak/>
         <w:t>Exception Hierarchy:</w:t>
@@ -295,6 +272,9 @@
     </w:p>
     <w:p>
       <w:r>
+        <w:rPr>
+          <w:noProof/>
+        </w:rPr>
         <w:drawing>
           <wp:inline distT="0" distB="0" distL="0" distR="0" wp14:anchorId="7CC17090" wp14:editId="4A97FD15">
             <wp:extent cx="3067050" cy="2681918"/>
@@ -333,6 +313,102 @@
       </w:r>
     </w:p>
     <w:p>
+      <w:pPr>
+        <w:jc w:val="both"/>
+      </w:pPr>
+      <w:r>
+        <w:drawing>
+          <wp:anchor distT="0" distB="0" distL="114300" distR="114300" simplePos="0" relativeHeight="251658240" behindDoc="0" locked="0" layoutInCell="1" allowOverlap="1" wp14:anchorId="622994B8" wp14:editId="2475E07F">
+            <wp:simplePos x="0" y="0"/>
+            <wp:positionH relativeFrom="margin">
+              <wp:align>left</wp:align>
+            </wp:positionH>
+            <wp:positionV relativeFrom="paragraph">
+              <wp:posOffset>284480</wp:posOffset>
+            </wp:positionV>
+            <wp:extent cx="6623050" cy="3705225"/>
+            <wp:effectExtent l="0" t="0" r="6350" b="9525"/>
+            <wp:wrapSquare wrapText="bothSides"/>
+            <wp:docPr id="5" name="Picture 5"/>
+            <wp:cNvGraphicFramePr>
+              <a:graphicFrameLocks xmlns:a="http://schemas.openxmlformats.org/drawingml/2006/main" noChangeAspect="1"/>
+            </wp:cNvGraphicFramePr>
+            <a:graphic xmlns:a="http://schemas.openxmlformats.org/drawingml/2006/main">
+              <a:graphicData uri="http://schemas.openxmlformats.org/drawingml/2006/picture">
+                <pic:pic xmlns:pic="http://schemas.openxmlformats.org/drawingml/2006/picture">
+                  <pic:nvPicPr>
+                    <pic:cNvPr id="1" name=""/>
+                    <pic:cNvPicPr/>
+                  </pic:nvPicPr>
+                  <pic:blipFill>
+                    <a:blip r:embed="rId9">
+                      <a:extLst>
+                        <a:ext uri="{28A0092B-C50C-407E-A947-70E740481C1C}">
+                          <a14:useLocalDpi xmlns:a14="http://schemas.microsoft.com/office/drawing/2010/main" val="0"/>
+                        </a:ext>
+                      </a:extLst>
+                    </a:blip>
+                    <a:stretch>
+                      <a:fillRect/>
+                    </a:stretch>
+                  </pic:blipFill>
+                  <pic:spPr>
+                    <a:xfrm>
+                      <a:off x="0" y="0"/>
+                      <a:ext cx="6623050" cy="3705225"/>
+                    </a:xfrm>
+                    <a:prstGeom prst="rect">
+                      <a:avLst/>
+                    </a:prstGeom>
+                  </pic:spPr>
+                </pic:pic>
+              </a:graphicData>
+            </a:graphic>
+            <wp14:sizeRelH relativeFrom="page">
+              <wp14:pctWidth>0</wp14:pctWidth>
+            </wp14:sizeRelH>
+            <wp14:sizeRelV relativeFrom="page">
+              <wp14:pctHeight>0</wp14:pctHeight>
+            </wp14:sizeRelV>
+          </wp:anchor>
+        </w:drawing>
+      </w:r>
+      <w:r>
+        <w:t>Transaction Object Hierarchy:</w:t>
+      </w:r>
+    </w:p>
+    <w:p>
+      <w:pPr>
+        <w:jc w:val="both"/>
+      </w:pPr>
+      <w:r>
+        <w:br w:type="page"/>
+      </w:r>
+    </w:p>
+    <w:p>
+      <w:pPr>
+        <w:pStyle w:val="Heading2"/>
+      </w:pPr>
+      <w:r>
+        <w:lastRenderedPageBreak/>
+        <w:t>Improvements Upon Current Prototype</w:t>
+      </w:r>
+    </w:p>
+    <w:p/>
+    <w:p>
+      <w:r>
+        <w:t>In line with the principles of evolutionary development, the current prototype has been implemented with ease of development and testing in mind. Several  code refactoring and optimizations can be performed on the current hierarchy of transaction objects in order to improve the structure of QFES.</w:t>
+      </w:r>
+    </w:p>
+    <w:p>
+      <w:r>
+        <w:t xml:space="preserve">After analysis of the current implementation, the following structure would represent a system with a </w:t>
+      </w:r>
+    </w:p>
+    <w:p>
+      <w:r>
+        <w:t xml:space="preserve">Potential Improvements to </w:t>
+      </w:r>
       <w:r>
         <w:t>Transaction Object Hierarchy:</w:t>
       </w:r>
@@ -358,7 +434,7 @@
                     <pic:cNvPicPr/>
                   </pic:nvPicPr>
                   <pic:blipFill rotWithShape="1">
-                    <a:blip r:embed="rId9">
+                    <a:blip r:embed="rId10">
                       <a:extLst>
                         <a:ext uri="{28A0092B-C50C-407E-A947-70E740481C1C}">
                           <a14:useLocalDpi xmlns:a14="http://schemas.microsoft.com/office/drawing/2010/main" val="0"/>
@@ -392,10 +468,7 @@
         </w:drawing>
       </w:r>
     </w:p>
-    <w:p>
-      <w:bookmarkStart w:id="0" w:name="_GoBack"/>
-      <w:bookmarkEnd w:id="0"/>
-    </w:p>
+    <w:p/>
     <w:sectPr>
       <w:pgSz w:w="12240" w:h="15840"/>
       <w:pgMar w:top="1440" w:right="1440" w:bottom="1440" w:left="1440" w:header="708" w:footer="708" w:gutter="0"/>
@@ -959,6 +1032,7 @@
     <w:lsdException w:name="HTML Sample" w:semiHidden="1" w:unhideWhenUsed="1"/>
     <w:lsdException w:name="HTML Typewriter" w:semiHidden="1" w:unhideWhenUsed="1"/>
     <w:lsdException w:name="HTML Variable" w:semiHidden="1" w:unhideWhenUsed="1"/>
+    <w:lsdException w:name="Normal Table" w:semiHidden="1" w:unhideWhenUsed="1"/>
     <w:lsdException w:name="annotation subject" w:semiHidden="1" w:unhideWhenUsed="1"/>
     <w:lsdException w:name="No List" w:semiHidden="1" w:unhideWhenUsed="1"/>
     <w:lsdException w:name="Outline List 1" w:semiHidden="1" w:unhideWhenUsed="1"/>
@@ -1005,8 +1079,10 @@
     <w:lsdException w:name="Table Subtle 2" w:semiHidden="1" w:unhideWhenUsed="1"/>
     <w:lsdException w:name="Table Web 1" w:semiHidden="1" w:unhideWhenUsed="1"/>
     <w:lsdException w:name="Table Web 2" w:semiHidden="1" w:unhideWhenUsed="1"/>
+    <w:lsdException w:name="Table Web 3" w:semiHidden="1" w:unhideWhenUsed="1"/>
     <w:lsdException w:name="Balloon Text" w:semiHidden="1" w:unhideWhenUsed="1"/>
     <w:lsdException w:name="Table Grid" w:uiPriority="39"/>
+    <w:lsdException w:name="Table Theme" w:semiHidden="1" w:unhideWhenUsed="1"/>
     <w:lsdException w:name="Placeholder Text" w:semiHidden="1"/>
     <w:lsdException w:name="No Spacing" w:uiPriority="1" w:qFormat="1"/>
     <w:lsdException w:name="Light Shading" w:uiPriority="60"/>

</xml_diff>